<commit_message>
Started exercise two and initalised springboot
</commit_message>
<xml_diff>
--- a/Workshop Exercises 02.docx
+++ b/Workshop Exercises 02.docx
@@ -1706,56 +1706,7 @@
           <w:sz w:val="28"/>
           <w:szCs w:val="28"/>
         </w:rPr>
-        <w:t xml:space="preserve">about </w:t>
-      </w:r>
-      <w:r>
-        <w:rPr>
-          <w:sz w:val="28"/>
-          <w:szCs w:val="28"/>
-        </w:rPr>
-        <w:t xml:space="preserve">the </w:t>
-      </w:r>
-      <w:r>
-        <w:rPr>
-          <w:sz w:val="28"/>
-          <w:szCs w:val="28"/>
-        </w:rPr>
-        <w:t xml:space="preserve">added </w:t>
-      </w:r>
-      <w:r>
-        <w:rPr>
-          <w:sz w:val="28"/>
-          <w:szCs w:val="28"/>
-        </w:rPr>
-        <w:t xml:space="preserve">sailing using the sailing object for the user to confirm they successfully </w:t>
-      </w:r>
-      <w:r>
-        <w:rPr>
-          <w:sz w:val="28"/>
-          <w:szCs w:val="28"/>
-        </w:rPr>
-        <w:t xml:space="preserve">added </w:t>
-      </w:r>
-      <w:r>
-        <w:rPr>
-          <w:sz w:val="28"/>
-          <w:szCs w:val="28"/>
-        </w:rPr>
-        <w:t>a ferry</w:t>
-      </w:r>
-      <w:r>
-        <w:rPr>
-          <w:sz w:val="28"/>
-          <w:szCs w:val="28"/>
-        </w:rPr>
-        <w:t xml:space="preserve"> sailing</w:t>
-      </w:r>
-      <w:r>
-        <w:rPr>
-          <w:sz w:val="28"/>
-          <w:szCs w:val="28"/>
-        </w:rPr>
-        <w:t>.</w:t>
+        <w:t>about the added sailing using the sailing object for the user to confirm they successfully added a ferry sailing.</w:t>
       </w:r>
     </w:p>
     <w:p>
@@ -2126,35 +2077,7 @@
           <w:sz w:val="28"/>
           <w:szCs w:val="28"/>
         </w:rPr>
-        <w:t>(userID, sailingID)</w:t>
-      </w:r>
-      <w:r>
-        <w:rPr>
-          <w:sz w:val="28"/>
-          <w:szCs w:val="28"/>
-        </w:rPr>
-        <w:t xml:space="preserve"> </w:t>
-      </w:r>
-      <w:r>
-        <w:rPr>
-          <w:sz w:val="28"/>
-          <w:szCs w:val="28"/>
-        </w:rPr>
-        <w:t>and removeUserFromFerry(sailingID, userID)</w:t>
-      </w:r>
-      <w:r>
-        <w:rPr>
-          <w:sz w:val="28"/>
-          <w:szCs w:val="28"/>
-        </w:rPr>
-        <w:t xml:space="preserve"> </w:t>
-      </w:r>
-      <w:r>
-        <w:rPr>
-          <w:sz w:val="28"/>
-          <w:szCs w:val="28"/>
-        </w:rPr>
-        <w:t>and pass through the parameters</w:t>
+        <w:t>(userID, sailingID) and removeUserFromFerry(sailingID, userID) and pass through the parameters</w:t>
       </w:r>
     </w:p>
     <w:p>
@@ -2351,21 +2274,7 @@
           <w:sz w:val="28"/>
           <w:szCs w:val="28"/>
         </w:rPr>
-        <w:t xml:space="preserve"> respective to the ferry sailing the user </w:t>
-      </w:r>
-      <w:r>
-        <w:rPr>
-          <w:sz w:val="28"/>
-          <w:szCs w:val="28"/>
-        </w:rPr>
-        <w:t xml:space="preserve">wants to remove </w:t>
-      </w:r>
-      <w:r>
-        <w:rPr>
-          <w:sz w:val="28"/>
-          <w:szCs w:val="28"/>
-        </w:rPr>
-        <w:t>and</w:t>
+        <w:t xml:space="preserve"> respective to the ferry sailing the user wants to remove and</w:t>
       </w:r>
       <w:r>
         <w:rPr>
@@ -2414,63 +2323,7 @@
           <w:szCs w:val="28"/>
         </w:rPr>
         <w:lastRenderedPageBreak/>
-        <w:t xml:space="preserve">All functions don’t return data (for future testing the sub methods of the bookSailing() function could return their object’s list variables to test the userID’s and sailingID’s were successfully </w:t>
-      </w:r>
-      <w:r>
-        <w:rPr>
-          <w:sz w:val="28"/>
-          <w:szCs w:val="28"/>
-        </w:rPr>
-        <w:t>removed</w:t>
-      </w:r>
-      <w:r>
-        <w:rPr>
-          <w:sz w:val="28"/>
-          <w:szCs w:val="28"/>
-        </w:rPr>
-        <w:t xml:space="preserve">) but writes to the UI relative details </w:t>
-      </w:r>
-      <w:r>
-        <w:rPr>
-          <w:sz w:val="28"/>
-          <w:szCs w:val="28"/>
-        </w:rPr>
-        <w:t>about the removed sailing using the sailing</w:t>
-      </w:r>
-      <w:r>
-        <w:rPr>
-          <w:sz w:val="28"/>
-          <w:szCs w:val="28"/>
-        </w:rPr>
-        <w:t xml:space="preserve"> object for the user to confirm they successfully </w:t>
-      </w:r>
-      <w:r>
-        <w:rPr>
-          <w:sz w:val="28"/>
-          <w:szCs w:val="28"/>
-        </w:rPr>
-        <w:t xml:space="preserve">removed </w:t>
-      </w:r>
-      <w:r>
-        <w:rPr>
-          <w:sz w:val="28"/>
-          <w:szCs w:val="28"/>
-        </w:rPr>
-        <w:t>a ferry</w:t>
-      </w:r>
-      <w:r>
-        <w:rPr>
-          <w:sz w:val="28"/>
-          <w:szCs w:val="28"/>
-        </w:rPr>
-        <w:t xml:space="preserve"> sailing</w:t>
-      </w:r>
-      <w:r>
-        <w:rPr>
-          <w:sz w:val="28"/>
-          <w:szCs w:val="28"/>
-        </w:rPr>
-        <w:t>.</w:t>
+        <w:t>All functions don’t return data (for future testing the sub methods of the bookSailing() function could return their object’s list variables to test the userID’s and sailingID’s were successfully removed) but writes to the UI relative details about the removed sailing using the sailing object for the user to confirm they successfully removed a ferry sailing.</w:t>
       </w:r>
     </w:p>
     <w:p>
@@ -2509,21 +2362,7 @@
           <w:sz w:val="28"/>
           <w:szCs w:val="28"/>
         </w:rPr>
-        <w:t xml:space="preserve">userID is not </w:t>
-      </w:r>
-      <w:r>
-        <w:rPr>
-          <w:sz w:val="28"/>
-          <w:szCs w:val="28"/>
-        </w:rPr>
-        <w:t xml:space="preserve">removed </w:t>
-      </w:r>
-      <w:r>
-        <w:rPr>
-          <w:sz w:val="28"/>
-          <w:szCs w:val="28"/>
-        </w:rPr>
-        <w:t>successfully to the sails object’s list attribute: usersBooked</w:t>
+        <w:t>userID is not removed successfully to the sails object’s list attribute: usersBooked</w:t>
       </w:r>
     </w:p>
     <w:p>
@@ -2777,6 +2616,339 @@
         </w:rPr>
         <w:t>through your ideas.</w:t>
       </w:r>
+    </w:p>
+    <w:p>
+      <w:pPr>
+        <w:jc w:val="center"/>
+        <w:rPr>
+          <w:b/>
+          <w:bCs/>
+          <w:sz w:val="36"/>
+          <w:szCs w:val="36"/>
+        </w:rPr>
+      </w:pPr>
+      <w:r>
+        <w:rPr>
+          <w:b/>
+          <w:bCs/>
+          <w:sz w:val="36"/>
+          <w:szCs w:val="36"/>
+        </w:rPr>
+        <w:t>Test plans</w:t>
+      </w:r>
+    </w:p>
+    <w:tbl>
+      <w:tblPr>
+        <w:tblStyle w:val="TableGrid"/>
+        <w:tblW w:w="0" w:type="auto"/>
+        <w:tblLook w:val="04A0" w:firstRow="1" w:lastRow="0" w:firstColumn="1" w:lastColumn="0" w:noHBand="0" w:noVBand="1"/>
+      </w:tblPr>
+      <w:tblGrid>
+        <w:gridCol w:w="3005"/>
+        <w:gridCol w:w="3005"/>
+        <w:gridCol w:w="3006"/>
+      </w:tblGrid>
+      <w:tr>
+        <w:tc>
+          <w:tcPr>
+            <w:tcW w:w="9016" w:type="dxa"/>
+            <w:gridSpan w:val="3"/>
+            <w:shd w:val="clear" w:color="auto" w:fill="D9E2F3" w:themeFill="accent1" w:themeFillTint="33"/>
+          </w:tcPr>
+          <w:p>
+            <w:pPr>
+              <w:jc w:val="center"/>
+              <w:rPr>
+                <w:b/>
+                <w:bCs/>
+                <w:sz w:val="28"/>
+                <w:szCs w:val="28"/>
+              </w:rPr>
+            </w:pPr>
+            <w:r>
+              <w:rPr>
+                <w:b/>
+                <w:bCs/>
+                <w:sz w:val="28"/>
+                <w:szCs w:val="28"/>
+              </w:rPr>
+              <w:t>registerUser(Username, Email, Password)</w:t>
+            </w:r>
+          </w:p>
+        </w:tc>
+      </w:tr>
+      <w:tr>
+        <w:tc>
+          <w:tcPr>
+            <w:tcW w:w="3005" w:type="dxa"/>
+          </w:tcPr>
+          <w:p>
+            <w:pPr>
+              <w:rPr>
+                <w:b/>
+                <w:bCs/>
+                <w:sz w:val="28"/>
+                <w:szCs w:val="28"/>
+              </w:rPr>
+            </w:pPr>
+            <w:r>
+              <w:rPr>
+                <w:b/>
+                <w:bCs/>
+                <w:sz w:val="28"/>
+                <w:szCs w:val="28"/>
+              </w:rPr>
+              <w:t>Test</w:t>
+            </w:r>
+          </w:p>
+        </w:tc>
+        <w:tc>
+          <w:tcPr>
+            <w:tcW w:w="3005" w:type="dxa"/>
+          </w:tcPr>
+          <w:p>
+            <w:pPr>
+              <w:rPr>
+                <w:b/>
+                <w:bCs/>
+                <w:sz w:val="28"/>
+                <w:szCs w:val="28"/>
+              </w:rPr>
+            </w:pPr>
+            <w:r>
+              <w:rPr>
+                <w:b/>
+                <w:bCs/>
+                <w:sz w:val="28"/>
+                <w:szCs w:val="28"/>
+              </w:rPr>
+              <w:t>Expected Result</w:t>
+            </w:r>
+          </w:p>
+        </w:tc>
+        <w:tc>
+          <w:tcPr>
+            <w:tcW w:w="3006" w:type="dxa"/>
+          </w:tcPr>
+          <w:p>
+            <w:pPr>
+              <w:rPr>
+                <w:b/>
+                <w:bCs/>
+                <w:sz w:val="28"/>
+                <w:szCs w:val="28"/>
+              </w:rPr>
+            </w:pPr>
+            <w:r>
+              <w:rPr>
+                <w:b/>
+                <w:bCs/>
+                <w:sz w:val="28"/>
+                <w:szCs w:val="28"/>
+              </w:rPr>
+              <w:t>Error message</w:t>
+            </w:r>
+          </w:p>
+        </w:tc>
+      </w:tr>
+      <w:tr>
+        <w:tc>
+          <w:tcPr>
+            <w:tcW w:w="3005" w:type="dxa"/>
+          </w:tcPr>
+          <w:p>
+            <w:pPr>
+              <w:rPr>
+                <w:b/>
+                <w:bCs/>
+                <w:sz w:val="28"/>
+                <w:szCs w:val="28"/>
+              </w:rPr>
+            </w:pPr>
+          </w:p>
+        </w:tc>
+        <w:tc>
+          <w:tcPr>
+            <w:tcW w:w="3005" w:type="dxa"/>
+          </w:tcPr>
+          <w:p>
+            <w:pPr>
+              <w:rPr>
+                <w:b/>
+                <w:bCs/>
+                <w:sz w:val="28"/>
+                <w:szCs w:val="28"/>
+              </w:rPr>
+            </w:pPr>
+          </w:p>
+        </w:tc>
+        <w:tc>
+          <w:tcPr>
+            <w:tcW w:w="3006" w:type="dxa"/>
+          </w:tcPr>
+          <w:p>
+            <w:pPr>
+              <w:rPr>
+                <w:b/>
+                <w:bCs/>
+                <w:sz w:val="28"/>
+                <w:szCs w:val="28"/>
+              </w:rPr>
+            </w:pPr>
+          </w:p>
+        </w:tc>
+      </w:tr>
+      <w:tr>
+        <w:tc>
+          <w:tcPr>
+            <w:tcW w:w="3005" w:type="dxa"/>
+          </w:tcPr>
+          <w:p>
+            <w:pPr>
+              <w:rPr>
+                <w:b/>
+                <w:bCs/>
+                <w:sz w:val="28"/>
+                <w:szCs w:val="28"/>
+              </w:rPr>
+            </w:pPr>
+          </w:p>
+        </w:tc>
+        <w:tc>
+          <w:tcPr>
+            <w:tcW w:w="3005" w:type="dxa"/>
+          </w:tcPr>
+          <w:p>
+            <w:pPr>
+              <w:rPr>
+                <w:b/>
+                <w:bCs/>
+                <w:sz w:val="28"/>
+                <w:szCs w:val="28"/>
+              </w:rPr>
+            </w:pPr>
+          </w:p>
+        </w:tc>
+        <w:tc>
+          <w:tcPr>
+            <w:tcW w:w="3006" w:type="dxa"/>
+          </w:tcPr>
+          <w:p>
+            <w:pPr>
+              <w:rPr>
+                <w:b/>
+                <w:bCs/>
+                <w:sz w:val="28"/>
+                <w:szCs w:val="28"/>
+              </w:rPr>
+            </w:pPr>
+          </w:p>
+        </w:tc>
+      </w:tr>
+      <w:tr>
+        <w:tc>
+          <w:tcPr>
+            <w:tcW w:w="3005" w:type="dxa"/>
+          </w:tcPr>
+          <w:p>
+            <w:pPr>
+              <w:rPr>
+                <w:b/>
+                <w:bCs/>
+                <w:sz w:val="28"/>
+                <w:szCs w:val="28"/>
+              </w:rPr>
+            </w:pPr>
+          </w:p>
+        </w:tc>
+        <w:tc>
+          <w:tcPr>
+            <w:tcW w:w="3005" w:type="dxa"/>
+          </w:tcPr>
+          <w:p>
+            <w:pPr>
+              <w:rPr>
+                <w:b/>
+                <w:bCs/>
+                <w:sz w:val="28"/>
+                <w:szCs w:val="28"/>
+              </w:rPr>
+            </w:pPr>
+          </w:p>
+        </w:tc>
+        <w:tc>
+          <w:tcPr>
+            <w:tcW w:w="3006" w:type="dxa"/>
+          </w:tcPr>
+          <w:p>
+            <w:pPr>
+              <w:rPr>
+                <w:b/>
+                <w:bCs/>
+                <w:sz w:val="28"/>
+                <w:szCs w:val="28"/>
+              </w:rPr>
+            </w:pPr>
+          </w:p>
+        </w:tc>
+      </w:tr>
+      <w:tr>
+        <w:tc>
+          <w:tcPr>
+            <w:tcW w:w="3005" w:type="dxa"/>
+          </w:tcPr>
+          <w:p>
+            <w:pPr>
+              <w:rPr>
+                <w:b/>
+                <w:bCs/>
+                <w:sz w:val="28"/>
+                <w:szCs w:val="28"/>
+              </w:rPr>
+            </w:pPr>
+          </w:p>
+        </w:tc>
+        <w:tc>
+          <w:tcPr>
+            <w:tcW w:w="3005" w:type="dxa"/>
+          </w:tcPr>
+          <w:p>
+            <w:pPr>
+              <w:rPr>
+                <w:b/>
+                <w:bCs/>
+                <w:sz w:val="28"/>
+                <w:szCs w:val="28"/>
+              </w:rPr>
+            </w:pPr>
+          </w:p>
+        </w:tc>
+        <w:tc>
+          <w:tcPr>
+            <w:tcW w:w="3006" w:type="dxa"/>
+          </w:tcPr>
+          <w:p>
+            <w:pPr>
+              <w:rPr>
+                <w:b/>
+                <w:bCs/>
+                <w:sz w:val="28"/>
+                <w:szCs w:val="28"/>
+              </w:rPr>
+            </w:pPr>
+          </w:p>
+        </w:tc>
+      </w:tr>
+    </w:tbl>
+    <w:p>
+      <w:pPr>
+        <w:rPr>
+          <w:b/>
+          <w:bCs/>
+          <w:sz w:val="36"/>
+          <w:szCs w:val="36"/>
+        </w:rPr>
+      </w:pPr>
     </w:p>
     <w:p>
       <w:pPr>
@@ -3481,6 +3653,25 @@
       <w:contextualSpacing/>
     </w:pPr>
   </w:style>
+  <w:style w:type="table" w:styleId="TableGrid">
+    <w:name w:val="Table Grid"/>
+    <w:basedOn w:val="TableNormal"/>
+    <w:uiPriority w:val="39"/>
+    <w:rsid w:val="00C70E90"/>
+    <w:pPr>
+      <w:spacing w:after="0" w:line="240" w:lineRule="auto"/>
+    </w:pPr>
+    <w:tblPr>
+      <w:tblBorders>
+        <w:top w:val="single" w:sz="4" w:space="0" w:color="auto"/>
+        <w:left w:val="single" w:sz="4" w:space="0" w:color="auto"/>
+        <w:bottom w:val="single" w:sz="4" w:space="0" w:color="auto"/>
+        <w:right w:val="single" w:sz="4" w:space="0" w:color="auto"/>
+        <w:insideH w:val="single" w:sz="4" w:space="0" w:color="auto"/>
+        <w:insideV w:val="single" w:sz="4" w:space="0" w:color="auto"/>
+      </w:tblBorders>
+    </w:tblPr>
+  </w:style>
 </w:styles>
 </file>
 

</xml_diff>